<commit_message>
Addition of Tire Model
Research
</commit_message>
<xml_diff>
--- a/LP Variables Menu.docx
+++ b/LP Variables Menu.docx
@@ -960,23 +960,7 @@
           <w:sz w:val="24"/>
           <w:szCs w:val="24"/>
         </w:rPr>
-        <w:t xml:space="preserve">Table </w:t>
-      </w:r>
-      <w:r>
-        <w:rPr>
-          <w:rFonts w:ascii="Times New Roman" w:hAnsi="Times New Roman" w:cs="Times New Roman"/>
-          <w:sz w:val="24"/>
-          <w:szCs w:val="24"/>
-        </w:rPr>
-        <w:t>2</w:t>
-      </w:r>
-      <w:r>
-        <w:rPr>
-          <w:rFonts w:ascii="Times New Roman" w:hAnsi="Times New Roman" w:cs="Times New Roman"/>
-          <w:sz w:val="24"/>
-          <w:szCs w:val="24"/>
-        </w:rPr>
-        <w:t>: Parameters</w:t>
+        <w:t>Table 2: Parameters</w:t>
       </w:r>
     </w:p>
     <w:tbl>

</xml_diff>

<commit_message>
Added gain prior to PI controller
Allows for adjusting gain of controller
</commit_message>
<xml_diff>
--- a/LP Variables Menu.docx
+++ b/LP Variables Menu.docx
@@ -744,7 +744,6 @@
                 <w:szCs w:val="24"/>
               </w:rPr>
             </w:pPr>
-            <w:proofErr w:type="spellStart"/>
             <w:r>
               <w:rPr>
                 <w:rFonts w:ascii="Times New Roman" w:hAnsi="Times New Roman" w:cs="Times New Roman"/>
@@ -753,7 +752,6 @@
               </w:rPr>
               <w:t>power_limits_battery</w:t>
             </w:r>
-            <w:proofErr w:type="spellEnd"/>
           </w:p>
         </w:tc>
         <w:tc>
@@ -836,7 +834,6 @@
                 <w:szCs w:val="24"/>
               </w:rPr>
             </w:pPr>
-            <w:proofErr w:type="spellStart"/>
             <w:r>
               <w:rPr>
                 <w:rFonts w:ascii="Times New Roman" w:hAnsi="Times New Roman" w:cs="Times New Roman"/>
@@ -845,7 +842,6 @@
               </w:rPr>
               <w:t>center_steer_angle</w:t>
             </w:r>
-            <w:proofErr w:type="spellEnd"/>
           </w:p>
         </w:tc>
         <w:tc>
@@ -1037,7 +1033,6 @@
                 <w:szCs w:val="24"/>
               </w:rPr>
             </w:pPr>
-            <w:proofErr w:type="spellStart"/>
             <w:r>
               <w:rPr>
                 <w:rFonts w:ascii="Times New Roman" w:hAnsi="Times New Roman" w:cs="Times New Roman"/>
@@ -1046,7 +1041,6 @@
               </w:rPr>
               <w:t>Vy</w:t>
             </w:r>
-            <w:proofErr w:type="spellEnd"/>
           </w:p>
         </w:tc>
         <w:tc>
@@ -1235,7 +1229,6 @@
                 <w:szCs w:val="24"/>
               </w:rPr>
             </w:pPr>
-            <w:proofErr w:type="spellStart"/>
             <w:r>
               <w:rPr>
                 <w:rFonts w:ascii="Times New Roman" w:hAnsi="Times New Roman" w:cs="Times New Roman"/>
@@ -1252,7 +1245,6 @@
               </w:rPr>
               <w:t>rev_torque</w:t>
             </w:r>
-            <w:proofErr w:type="spellEnd"/>
           </w:p>
         </w:tc>
         <w:tc>
@@ -1352,7 +1344,6 @@
                 <w:szCs w:val="24"/>
               </w:rPr>
             </w:pPr>
-            <w:proofErr w:type="spellStart"/>
             <w:r>
               <w:rPr>
                 <w:rFonts w:ascii="Times New Roman" w:hAnsi="Times New Roman" w:cs="Times New Roman"/>
@@ -1361,7 +1352,6 @@
               </w:rPr>
               <w:t>omega_w</w:t>
             </w:r>
-            <w:proofErr w:type="spellEnd"/>
           </w:p>
         </w:tc>
         <w:tc>
@@ -1452,7 +1442,6 @@
                 <w:szCs w:val="24"/>
               </w:rPr>
             </w:pPr>
-            <w:proofErr w:type="spellStart"/>
             <w:r>
               <w:rPr>
                 <w:rFonts w:ascii="Times New Roman" w:hAnsi="Times New Roman" w:cs="Times New Roman"/>
@@ -1461,7 +1450,6 @@
               </w:rPr>
               <w:t>shock_pot_disp</w:t>
             </w:r>
-            <w:proofErr w:type="spellEnd"/>
           </w:p>
         </w:tc>
         <w:tc>
@@ -1736,16 +1724,6 @@
         </w:tc>
       </w:tr>
     </w:tbl>
-    <w:p>
-      <w:pPr>
-        <w:spacing w:after="0"/>
-        <w:rPr>
-          <w:rFonts w:ascii="Times New Roman" w:hAnsi="Times New Roman" w:cs="Times New Roman"/>
-          <w:sz w:val="24"/>
-          <w:szCs w:val="24"/>
-        </w:rPr>
-      </w:pPr>
-    </w:p>
     <w:p>
       <w:pPr>
         <w:pStyle w:val="Heading1"/>
@@ -1962,7 +1940,6 @@
                 <w:szCs w:val="24"/>
               </w:rPr>
             </w:pPr>
-            <w:proofErr w:type="spellStart"/>
             <w:r>
               <w:rPr>
                 <w:rFonts w:ascii="Times New Roman" w:hAnsi="Times New Roman" w:cs="Times New Roman"/>
@@ -1971,7 +1948,6 @@
               </w:rPr>
               <w:t>c_factor</w:t>
             </w:r>
-            <w:proofErr w:type="spellEnd"/>
           </w:p>
         </w:tc>
         <w:tc>
@@ -1992,25 +1968,7 @@
                 <w:sz w:val="24"/>
                 <w:szCs w:val="24"/>
               </w:rPr>
-              <w:t xml:space="preserve">Contribution that a particular term </w:t>
-            </w:r>
-            <w:proofErr w:type="gramStart"/>
-            <w:r>
-              <w:rPr>
-                <w:rFonts w:ascii="Times New Roman" w:hAnsi="Times New Roman" w:cs="Times New Roman"/>
-                <w:sz w:val="24"/>
-                <w:szCs w:val="24"/>
-              </w:rPr>
-              <w:t>has to</w:t>
-            </w:r>
-            <w:proofErr w:type="gramEnd"/>
-            <w:r>
-              <w:rPr>
-                <w:rFonts w:ascii="Times New Roman" w:hAnsi="Times New Roman" w:cs="Times New Roman"/>
-                <w:sz w:val="24"/>
-                <w:szCs w:val="24"/>
-              </w:rPr>
-              <w:t xml:space="preserve"> max yaw before loss of control </w:t>
+              <w:t xml:space="preserve">Contribution that a particular term has to max yaw before loss of control </w:t>
             </w:r>
           </w:p>
         </w:tc>
@@ -2055,6 +2013,96 @@
                 <w:szCs w:val="24"/>
               </w:rPr>
               <w:t>[0.5 1]</w:t>
+            </w:r>
+          </w:p>
+        </w:tc>
+      </w:tr>
+      <w:tr>
+        <w:tc>
+          <w:tcPr>
+            <w:tcW w:w="1800" w:type="dxa"/>
+          </w:tcPr>
+          <w:p>
+            <w:pPr>
+              <w:rPr>
+                <w:rFonts w:ascii="Times New Roman" w:hAnsi="Times New Roman" w:cs="Times New Roman"/>
+                <w:sz w:val="24"/>
+                <w:szCs w:val="24"/>
+              </w:rPr>
+            </w:pPr>
+            <w:r>
+              <w:rPr>
+                <w:rFonts w:ascii="Times New Roman" w:hAnsi="Times New Roman" w:cs="Times New Roman"/>
+                <w:sz w:val="24"/>
+                <w:szCs w:val="24"/>
+              </w:rPr>
+              <w:t>F</w:t>
+            </w:r>
+          </w:p>
+        </w:tc>
+        <w:tc>
+          <w:tcPr>
+            <w:tcW w:w="3960" w:type="dxa"/>
+          </w:tcPr>
+          <w:p>
+            <w:pPr>
+              <w:rPr>
+                <w:rFonts w:ascii="Times New Roman" w:hAnsi="Times New Roman" w:cs="Times New Roman"/>
+                <w:sz w:val="24"/>
+                <w:szCs w:val="24"/>
+              </w:rPr>
+            </w:pPr>
+            <w:r>
+              <w:rPr>
+                <w:rFonts w:ascii="Times New Roman" w:hAnsi="Times New Roman" w:cs="Times New Roman"/>
+                <w:sz w:val="24"/>
+                <w:szCs w:val="24"/>
+              </w:rPr>
+              <w:t>Gain of signal before PI control</w:t>
+            </w:r>
+          </w:p>
+        </w:tc>
+        <w:tc>
+          <w:tcPr>
+            <w:tcW w:w="2700" w:type="dxa"/>
+          </w:tcPr>
+          <w:p>
+            <w:pPr>
+              <w:rPr>
+                <w:rFonts w:ascii="Times New Roman" w:hAnsi="Times New Roman" w:cs="Times New Roman"/>
+                <w:sz w:val="24"/>
+                <w:szCs w:val="24"/>
+              </w:rPr>
+            </w:pPr>
+            <w:r>
+              <w:rPr>
+                <w:rFonts w:ascii="Times New Roman" w:hAnsi="Times New Roman" w:cs="Times New Roman"/>
+                <w:sz w:val="24"/>
+                <w:szCs w:val="24"/>
+              </w:rPr>
+              <w:t>Decrease to attenuate</w:t>
+            </w:r>
+          </w:p>
+        </w:tc>
+        <w:tc>
+          <w:tcPr>
+            <w:tcW w:w="1980" w:type="dxa"/>
+          </w:tcPr>
+          <w:p>
+            <w:pPr>
+              <w:rPr>
+                <w:rFonts w:ascii="Times New Roman" w:hAnsi="Times New Roman" w:cs="Times New Roman"/>
+                <w:sz w:val="24"/>
+                <w:szCs w:val="24"/>
+              </w:rPr>
+            </w:pPr>
+            <w:r>
+              <w:rPr>
+                <w:rFonts w:ascii="Times New Roman" w:hAnsi="Times New Roman" w:cs="Times New Roman"/>
+                <w:sz w:val="24"/>
+                <w:szCs w:val="24"/>
+              </w:rPr>
+              <w:t>[0 1]</w:t>
             </w:r>
           </w:p>
         </w:tc>
@@ -2345,7 +2393,6 @@
                 <w:szCs w:val="24"/>
               </w:rPr>
             </w:pPr>
-            <w:proofErr w:type="spellStart"/>
             <w:r>
               <w:rPr>
                 <w:rFonts w:ascii="Times New Roman" w:hAnsi="Times New Roman" w:cs="Times New Roman"/>
@@ -2354,7 +2401,6 @@
               </w:rPr>
               <w:t>mu_factor</w:t>
             </w:r>
-            <w:proofErr w:type="spellEnd"/>
           </w:p>
         </w:tc>
         <w:tc>
@@ -2479,25 +2525,7 @@
                 <w:sz w:val="24"/>
                 <w:szCs w:val="24"/>
               </w:rPr>
-              <w:t xml:space="preserve">Decrease for smaller </w:t>
-            </w:r>
-            <w:proofErr w:type="spellStart"/>
-            <w:r>
-              <w:rPr>
-                <w:rFonts w:ascii="Times New Roman" w:hAnsi="Times New Roman" w:cs="Times New Roman"/>
-                <w:sz w:val="24"/>
-                <w:szCs w:val="24"/>
-              </w:rPr>
-              <w:t>smaller</w:t>
-            </w:r>
-            <w:proofErr w:type="spellEnd"/>
-            <w:r>
-              <w:rPr>
-                <w:rFonts w:ascii="Times New Roman" w:hAnsi="Times New Roman" w:cs="Times New Roman"/>
-                <w:sz w:val="24"/>
-                <w:szCs w:val="24"/>
-              </w:rPr>
-              <w:t xml:space="preserve"> friction</w:t>
+              <w:t>Decrease for smaller smaller friction</w:t>
             </w:r>
           </w:p>
         </w:tc>
@@ -2540,7 +2568,6 @@
                 <w:szCs w:val="24"/>
               </w:rPr>
             </w:pPr>
-            <w:proofErr w:type="spellStart"/>
             <w:r>
               <w:rPr>
                 <w:rFonts w:ascii="Times New Roman" w:hAnsi="Times New Roman" w:cs="Times New Roman"/>
@@ -2549,7 +2576,6 @@
               </w:rPr>
               <w:t>k_limit</w:t>
             </w:r>
-            <w:proofErr w:type="spellEnd"/>
           </w:p>
         </w:tc>
         <w:tc>
@@ -2775,79 +2801,7 @@
                 <w:sz w:val="24"/>
                 <w:szCs w:val="24"/>
               </w:rPr>
-              <w:t>The torque distribution [</w:t>
-            </w:r>
-            <w:proofErr w:type="spellStart"/>
-            <w:r>
-              <w:rPr>
-                <w:rFonts w:ascii="Times New Roman" w:hAnsi="Times New Roman" w:cs="Times New Roman"/>
-                <w:sz w:val="24"/>
-                <w:szCs w:val="24"/>
-              </w:rPr>
-              <w:t>fl</w:t>
-            </w:r>
-            <w:proofErr w:type="spellEnd"/>
-            <w:r>
-              <w:rPr>
-                <w:rFonts w:ascii="Times New Roman" w:hAnsi="Times New Roman" w:cs="Times New Roman"/>
-                <w:sz w:val="24"/>
-                <w:szCs w:val="24"/>
-              </w:rPr>
-              <w:t xml:space="preserve"> </w:t>
-            </w:r>
-            <w:proofErr w:type="spellStart"/>
-            <w:r>
-              <w:rPr>
-                <w:rFonts w:ascii="Times New Roman" w:hAnsi="Times New Roman" w:cs="Times New Roman"/>
-                <w:sz w:val="24"/>
-                <w:szCs w:val="24"/>
-              </w:rPr>
-              <w:t>fr</w:t>
-            </w:r>
-            <w:proofErr w:type="spellEnd"/>
-            <w:r>
-              <w:rPr>
-                <w:rFonts w:ascii="Times New Roman" w:hAnsi="Times New Roman" w:cs="Times New Roman"/>
-                <w:sz w:val="24"/>
-                <w:szCs w:val="24"/>
-              </w:rPr>
-              <w:t xml:space="preserve"> </w:t>
-            </w:r>
-            <w:proofErr w:type="spellStart"/>
-            <w:r>
-              <w:rPr>
-                <w:rFonts w:ascii="Times New Roman" w:hAnsi="Times New Roman" w:cs="Times New Roman"/>
-                <w:sz w:val="24"/>
-                <w:szCs w:val="24"/>
-              </w:rPr>
-              <w:t>rl</w:t>
-            </w:r>
-            <w:proofErr w:type="spellEnd"/>
-            <w:r>
-              <w:rPr>
-                <w:rFonts w:ascii="Times New Roman" w:hAnsi="Times New Roman" w:cs="Times New Roman"/>
-                <w:sz w:val="24"/>
-                <w:szCs w:val="24"/>
-              </w:rPr>
-              <w:t xml:space="preserve"> </w:t>
-            </w:r>
-            <w:proofErr w:type="spellStart"/>
-            <w:r>
-              <w:rPr>
-                <w:rFonts w:ascii="Times New Roman" w:hAnsi="Times New Roman" w:cs="Times New Roman"/>
-                <w:sz w:val="24"/>
-                <w:szCs w:val="24"/>
-              </w:rPr>
-              <w:t>rr</w:t>
-            </w:r>
-            <w:proofErr w:type="spellEnd"/>
-            <w:r>
-              <w:rPr>
-                <w:rFonts w:ascii="Times New Roman" w:hAnsi="Times New Roman" w:cs="Times New Roman"/>
-                <w:sz w:val="24"/>
-                <w:szCs w:val="24"/>
-              </w:rPr>
-              <w:t>]</w:t>
+              <w:t>The torque distribution [fl fr rl rr]</w:t>
             </w:r>
           </w:p>
         </w:tc>
@@ -3442,7 +3396,6 @@
                 <w:szCs w:val="24"/>
               </w:rPr>
             </w:pPr>
-            <w:proofErr w:type="spellStart"/>
             <w:r>
               <w:rPr>
                 <w:rFonts w:ascii="Times New Roman" w:hAnsi="Times New Roman" w:cs="Times New Roman"/>
@@ -3451,7 +3404,6 @@
               </w:rPr>
               <w:t>disk_diameter</w:t>
             </w:r>
-            <w:proofErr w:type="spellEnd"/>
           </w:p>
         </w:tc>
         <w:tc>
@@ -3512,7 +3464,6 @@
                 <w:szCs w:val="24"/>
               </w:rPr>
             </w:pPr>
-            <w:proofErr w:type="spellStart"/>
             <w:r>
               <w:rPr>
                 <w:rFonts w:ascii="Times New Roman" w:hAnsi="Times New Roman" w:cs="Times New Roman"/>
@@ -3521,7 +3472,6 @@
               </w:rPr>
               <w:t>motor_limit_power</w:t>
             </w:r>
-            <w:proofErr w:type="spellEnd"/>
           </w:p>
         </w:tc>
         <w:tc>
@@ -3590,7 +3540,6 @@
                 <w:szCs w:val="24"/>
               </w:rPr>
             </w:pPr>
-            <w:proofErr w:type="spellStart"/>
             <w:r>
               <w:rPr>
                 <w:rFonts w:ascii="Times New Roman" w:hAnsi="Times New Roman" w:cs="Times New Roman"/>
@@ -3607,7 +3556,6 @@
               </w:rPr>
               <w:t>it_torque</w:t>
             </w:r>
-            <w:proofErr w:type="spellEnd"/>
           </w:p>
         </w:tc>
         <w:tc>
@@ -3668,7 +3616,6 @@
                 <w:szCs w:val="24"/>
               </w:rPr>
             </w:pPr>
-            <w:proofErr w:type="spellStart"/>
             <w:r>
               <w:rPr>
                 <w:rFonts w:ascii="Times New Roman" w:hAnsi="Times New Roman" w:cs="Times New Roman"/>
@@ -3677,7 +3624,6 @@
               </w:rPr>
               <w:t>mech_brake</w:t>
             </w:r>
-            <w:proofErr w:type="spellEnd"/>
           </w:p>
         </w:tc>
         <w:tc>
@@ -3814,7 +3760,6 @@
                 <w:szCs w:val="24"/>
               </w:rPr>
             </w:pPr>
-            <w:proofErr w:type="spellStart"/>
             <w:r>
               <w:rPr>
                 <w:rFonts w:ascii="Times New Roman" w:hAnsi="Times New Roman" w:cs="Times New Roman"/>
@@ -3823,7 +3768,6 @@
               </w:rPr>
               <w:t>motor_efficiency</w:t>
             </w:r>
-            <w:proofErr w:type="spellEnd"/>
           </w:p>
         </w:tc>
         <w:tc>
@@ -3884,7 +3828,6 @@
                 <w:szCs w:val="24"/>
               </w:rPr>
             </w:pPr>
-            <w:proofErr w:type="spellStart"/>
             <w:r>
               <w:rPr>
                 <w:rFonts w:ascii="Times New Roman" w:hAnsi="Times New Roman" w:cs="Times New Roman"/>
@@ -3893,7 +3836,6 @@
               </w:rPr>
               <w:t>gearbox_efficiency</w:t>
             </w:r>
-            <w:proofErr w:type="spellEnd"/>
           </w:p>
         </w:tc>
         <w:tc>
@@ -3954,7 +3896,6 @@
                 <w:szCs w:val="24"/>
               </w:rPr>
             </w:pPr>
-            <w:proofErr w:type="spellStart"/>
             <w:r>
               <w:rPr>
                 <w:rFonts w:ascii="Times New Roman" w:hAnsi="Times New Roman" w:cs="Times New Roman"/>
@@ -3963,7 +3904,6 @@
               </w:rPr>
               <w:t>J_z</w:t>
             </w:r>
-            <w:proofErr w:type="spellEnd"/>
           </w:p>
         </w:tc>
         <w:tc>
@@ -4024,7 +3964,6 @@
                 <w:szCs w:val="24"/>
               </w:rPr>
             </w:pPr>
-            <w:proofErr w:type="spellStart"/>
             <w:r>
               <w:rPr>
                 <w:rFonts w:ascii="Times New Roman" w:hAnsi="Times New Roman" w:cs="Times New Roman"/>
@@ -4033,7 +3972,6 @@
               </w:rPr>
               <w:t>K_u</w:t>
             </w:r>
-            <w:proofErr w:type="spellEnd"/>
           </w:p>
         </w:tc>
         <w:tc>
@@ -4094,7 +4032,6 @@
                 <w:szCs w:val="24"/>
               </w:rPr>
             </w:pPr>
-            <w:proofErr w:type="spellStart"/>
             <w:r>
               <w:rPr>
                 <w:rFonts w:ascii="Times New Roman" w:hAnsi="Times New Roman" w:cs="Times New Roman"/>
@@ -4103,7 +4040,6 @@
               </w:rPr>
               <w:t>brakeforce_max</w:t>
             </w:r>
-            <w:proofErr w:type="spellEnd"/>
           </w:p>
         </w:tc>
         <w:tc>
@@ -4124,25 +4060,7 @@
                 <w:sz w:val="24"/>
                 <w:szCs w:val="24"/>
               </w:rPr>
-              <w:t xml:space="preserve">Maximum force that the </w:t>
-            </w:r>
-            <w:proofErr w:type="spellStart"/>
-            <w:r>
-              <w:rPr>
-                <w:rFonts w:ascii="Times New Roman" w:hAnsi="Times New Roman" w:cs="Times New Roman"/>
-                <w:sz w:val="24"/>
-                <w:szCs w:val="24"/>
-              </w:rPr>
-              <w:t>brakepad</w:t>
-            </w:r>
-            <w:proofErr w:type="spellEnd"/>
-            <w:r>
-              <w:rPr>
-                <w:rFonts w:ascii="Times New Roman" w:hAnsi="Times New Roman" w:cs="Times New Roman"/>
-                <w:sz w:val="24"/>
-                <w:szCs w:val="24"/>
-              </w:rPr>
-              <w:t xml:space="preserve"> can exert on the brake disc</w:t>
+              <w:t>Maximum force that the brakepad can exert on the brake disc</w:t>
             </w:r>
           </w:p>
         </w:tc>
@@ -4182,7 +4100,6 @@
                 <w:szCs w:val="24"/>
               </w:rPr>
             </w:pPr>
-            <w:proofErr w:type="spellStart"/>
             <w:r>
               <w:rPr>
                 <w:rFonts w:ascii="Times New Roman" w:hAnsi="Times New Roman" w:cs="Times New Roman"/>
@@ -4191,7 +4108,6 @@
               </w:rPr>
               <w:t>brakepad_mu</w:t>
             </w:r>
-            <w:proofErr w:type="spellEnd"/>
           </w:p>
         </w:tc>
         <w:tc>
@@ -4212,43 +4128,7 @@
                 <w:sz w:val="24"/>
                 <w:szCs w:val="24"/>
               </w:rPr>
-              <w:t xml:space="preserve">Coefficient of fraction between </w:t>
-            </w:r>
-            <w:proofErr w:type="spellStart"/>
-            <w:r>
-              <w:rPr>
-                <w:rFonts w:ascii="Times New Roman" w:hAnsi="Times New Roman" w:cs="Times New Roman"/>
-                <w:sz w:val="24"/>
-                <w:szCs w:val="24"/>
-              </w:rPr>
-              <w:t>brakepad</w:t>
-            </w:r>
-            <w:proofErr w:type="spellEnd"/>
-            <w:r>
-              <w:rPr>
-                <w:rFonts w:ascii="Times New Roman" w:hAnsi="Times New Roman" w:cs="Times New Roman"/>
-                <w:sz w:val="24"/>
-                <w:szCs w:val="24"/>
-              </w:rPr>
-              <w:t xml:space="preserve"> and </w:t>
-            </w:r>
-            <w:proofErr w:type="spellStart"/>
-            <w:r>
-              <w:rPr>
-                <w:rFonts w:ascii="Times New Roman" w:hAnsi="Times New Roman" w:cs="Times New Roman"/>
-                <w:sz w:val="24"/>
-                <w:szCs w:val="24"/>
-              </w:rPr>
-              <w:t>brakedisc</w:t>
-            </w:r>
-            <w:proofErr w:type="spellEnd"/>
-            <w:r>
-              <w:rPr>
-                <w:rFonts w:ascii="Times New Roman" w:hAnsi="Times New Roman" w:cs="Times New Roman"/>
-                <w:sz w:val="24"/>
-                <w:szCs w:val="24"/>
-              </w:rPr>
-              <w:t xml:space="preserve"> </w:t>
+              <w:t xml:space="preserve">Coefficient of fraction between brakepad and brakedisc </w:t>
             </w:r>
           </w:p>
         </w:tc>
@@ -4288,7 +4168,6 @@
                 <w:szCs w:val="24"/>
               </w:rPr>
             </w:pPr>
-            <w:proofErr w:type="spellStart"/>
             <w:r>
               <w:rPr>
                 <w:rFonts w:ascii="Times New Roman" w:hAnsi="Times New Roman" w:cs="Times New Roman"/>
@@ -4297,7 +4176,6 @@
               </w:rPr>
               <w:t>tire_mu</w:t>
             </w:r>
-            <w:proofErr w:type="spellEnd"/>
           </w:p>
         </w:tc>
         <w:tc>
@@ -4312,23 +4190,13 @@
                 <w:szCs w:val="24"/>
               </w:rPr>
             </w:pPr>
-            <w:proofErr w:type="spellStart"/>
-            <w:r>
-              <w:rPr>
-                <w:rFonts w:ascii="Times New Roman" w:hAnsi="Times New Roman" w:cs="Times New Roman"/>
-                <w:sz w:val="24"/>
-                <w:szCs w:val="24"/>
-              </w:rPr>
-              <w:t>Coefficienct</w:t>
-            </w:r>
-            <w:proofErr w:type="spellEnd"/>
-            <w:r>
-              <w:rPr>
-                <w:rFonts w:ascii="Times New Roman" w:hAnsi="Times New Roman" w:cs="Times New Roman"/>
-                <w:sz w:val="24"/>
-                <w:szCs w:val="24"/>
-              </w:rPr>
-              <w:t xml:space="preserve"> of friction between tire &amp; ground</w:t>
+            <w:r>
+              <w:rPr>
+                <w:rFonts w:ascii="Times New Roman" w:hAnsi="Times New Roman" w:cs="Times New Roman"/>
+                <w:sz w:val="24"/>
+                <w:szCs w:val="24"/>
+              </w:rPr>
+              <w:t>Coefficienct of friction between tire &amp; ground</w:t>
             </w:r>
           </w:p>
         </w:tc>
@@ -4368,7 +4236,6 @@
                 <w:szCs w:val="24"/>
               </w:rPr>
             </w:pPr>
-            <w:proofErr w:type="spellStart"/>
             <w:r>
               <w:rPr>
                 <w:rFonts w:ascii="Times New Roman" w:hAnsi="Times New Roman" w:cs="Times New Roman"/>
@@ -4377,7 +4244,6 @@
               </w:rPr>
               <w:t>min_speed_regen</w:t>
             </w:r>
-            <w:proofErr w:type="spellEnd"/>
           </w:p>
         </w:tc>
         <w:tc>
@@ -4506,7 +4372,6 @@
                 <w:szCs w:val="24"/>
               </w:rPr>
             </w:pPr>
-            <w:proofErr w:type="spellStart"/>
             <w:r>
               <w:rPr>
                 <w:rFonts w:ascii="Times New Roman" w:hAnsi="Times New Roman" w:cs="Times New Roman"/>
@@ -4515,7 +4380,6 @@
               </w:rPr>
               <w:t>C_l</w:t>
             </w:r>
-            <w:proofErr w:type="spellEnd"/>
           </w:p>
         </w:tc>
         <w:tc>
@@ -4576,7 +4440,6 @@
                 <w:szCs w:val="24"/>
               </w:rPr>
             </w:pPr>
-            <w:proofErr w:type="spellStart"/>
             <w:r>
               <w:rPr>
                 <w:rFonts w:ascii="Times New Roman" w:hAnsi="Times New Roman" w:cs="Times New Roman"/>
@@ -4585,7 +4448,6 @@
               </w:rPr>
               <w:t>density_air</w:t>
             </w:r>
-            <w:proofErr w:type="spellEnd"/>
           </w:p>
         </w:tc>
         <w:tc>
@@ -4646,7 +4508,6 @@
                 <w:szCs w:val="24"/>
               </w:rPr>
             </w:pPr>
-            <w:proofErr w:type="spellStart"/>
             <w:r>
               <w:rPr>
                 <w:rFonts w:ascii="Times New Roman" w:hAnsi="Times New Roman" w:cs="Times New Roman"/>
@@ -4655,7 +4516,6 @@
               </w:rPr>
               <w:t>surface_area</w:t>
             </w:r>
-            <w:proofErr w:type="spellEnd"/>
           </w:p>
         </w:tc>
         <w:tc>
@@ -4716,7 +4576,6 @@
                 <w:szCs w:val="24"/>
               </w:rPr>
             </w:pPr>
-            <w:proofErr w:type="spellStart"/>
             <w:r>
               <w:rPr>
                 <w:rFonts w:ascii="Times New Roman" w:hAnsi="Times New Roman" w:cs="Times New Roman"/>
@@ -4725,7 +4584,6 @@
               </w:rPr>
               <w:t>k_front_lb</w:t>
             </w:r>
-            <w:proofErr w:type="spellEnd"/>
           </w:p>
         </w:tc>
         <w:tc>
@@ -4786,7 +4644,6 @@
                 <w:szCs w:val="24"/>
               </w:rPr>
             </w:pPr>
-            <w:proofErr w:type="spellStart"/>
             <w:r>
               <w:rPr>
                 <w:rFonts w:ascii="Times New Roman" w:hAnsi="Times New Roman" w:cs="Times New Roman"/>
@@ -4795,7 +4652,6 @@
               </w:rPr>
               <w:t>k_rear_lb</w:t>
             </w:r>
-            <w:proofErr w:type="spellEnd"/>
           </w:p>
         </w:tc>
         <w:tc>
@@ -4892,33 +4748,15 @@
                 <w:sz w:val="24"/>
                 <w:szCs w:val="24"/>
               </w:rPr>
-              <w:t xml:space="preserve">per </w:t>
-            </w:r>
-            <w:proofErr w:type="gramStart"/>
-            <w:r>
-              <w:rPr>
-                <w:rFonts w:ascii="Times New Roman" w:hAnsi="Times New Roman" w:cs="Times New Roman"/>
-                <w:sz w:val="24"/>
-                <w:szCs w:val="24"/>
-              </w:rPr>
-              <w:t xml:space="preserve">in </w:t>
-            </w:r>
-            <w:r>
-              <w:rPr>
-                <w:rFonts w:ascii="Times New Roman" w:hAnsi="Times New Roman" w:cs="Times New Roman"/>
-                <w:sz w:val="24"/>
-                <w:szCs w:val="24"/>
-              </w:rPr>
-              <w:t>to</w:t>
-            </w:r>
-            <w:proofErr w:type="gramEnd"/>
-            <w:r>
-              <w:rPr>
-                <w:rFonts w:ascii="Times New Roman" w:hAnsi="Times New Roman" w:cs="Times New Roman"/>
-                <w:sz w:val="24"/>
-                <w:szCs w:val="24"/>
-              </w:rPr>
-              <w:t xml:space="preserve"> newton </w:t>
+              <w:t xml:space="preserve">per in </w:t>
+            </w:r>
+            <w:r>
+              <w:rPr>
+                <w:rFonts w:ascii="Times New Roman" w:hAnsi="Times New Roman" w:cs="Times New Roman"/>
+                <w:sz w:val="24"/>
+                <w:szCs w:val="24"/>
+              </w:rPr>
+              <w:t xml:space="preserve">to newton </w:t>
             </w:r>
             <w:r>
               <w:rPr>
@@ -5034,7 +4872,6 @@
                 <w:szCs w:val="24"/>
               </w:rPr>
             </w:pPr>
-            <w:proofErr w:type="spellStart"/>
             <w:r>
               <w:rPr>
                 <w:rFonts w:ascii="Times New Roman" w:hAnsi="Times New Roman" w:cs="Times New Roman"/>
@@ -5043,7 +4880,6 @@
               </w:rPr>
               <w:t>Yf</w:t>
             </w:r>
-            <w:proofErr w:type="spellEnd"/>
           </w:p>
         </w:tc>
         <w:tc>
@@ -5096,7 +4932,6 @@
                 <w:szCs w:val="24"/>
               </w:rPr>
             </w:pPr>
-            <w:proofErr w:type="spellStart"/>
             <w:r>
               <w:rPr>
                 <w:rFonts w:ascii="Times New Roman" w:hAnsi="Times New Roman" w:cs="Times New Roman"/>
@@ -5105,7 +4940,6 @@
               </w:rPr>
               <w:t>Shock_front_to_shock_rear</w:t>
             </w:r>
-            <w:proofErr w:type="spellEnd"/>
           </w:p>
         </w:tc>
         <w:tc>
@@ -5158,7 +4992,6 @@
                 <w:szCs w:val="24"/>
               </w:rPr>
             </w:pPr>
-            <w:proofErr w:type="spellStart"/>
             <w:r>
               <w:rPr>
                 <w:rFonts w:ascii="Times New Roman" w:hAnsi="Times New Roman" w:cs="Times New Roman"/>
@@ -5167,7 +5000,6 @@
               </w:rPr>
               <w:t>Xf</w:t>
             </w:r>
-            <w:proofErr w:type="spellEnd"/>
           </w:p>
         </w:tc>
         <w:tc>
@@ -5220,7 +5052,6 @@
                 <w:szCs w:val="24"/>
               </w:rPr>
             </w:pPr>
-            <w:proofErr w:type="spellStart"/>
             <w:r>
               <w:rPr>
                 <w:rFonts w:ascii="Times New Roman" w:hAnsi="Times New Roman" w:cs="Times New Roman"/>
@@ -5229,7 +5060,6 @@
               </w:rPr>
               <w:t>Xr</w:t>
             </w:r>
-            <w:proofErr w:type="spellEnd"/>
           </w:p>
         </w:tc>
         <w:tc>
@@ -5282,7 +5112,6 @@
                 <w:szCs w:val="24"/>
               </w:rPr>
             </w:pPr>
-            <w:proofErr w:type="spellStart"/>
             <w:r>
               <w:rPr>
                 <w:rFonts w:ascii="Times New Roman" w:hAnsi="Times New Roman" w:cs="Times New Roman"/>
@@ -5291,7 +5120,6 @@
               </w:rPr>
               <w:t>theta_front</w:t>
             </w:r>
-            <w:proofErr w:type="spellEnd"/>
           </w:p>
         </w:tc>
         <w:tc>
@@ -5352,7 +5180,6 @@
                 <w:szCs w:val="24"/>
               </w:rPr>
             </w:pPr>
-            <w:proofErr w:type="spellStart"/>
             <w:r>
               <w:rPr>
                 <w:rFonts w:ascii="Times New Roman" w:hAnsi="Times New Roman" w:cs="Times New Roman"/>
@@ -5361,7 +5188,6 @@
               </w:rPr>
               <w:t>theta_rear</w:t>
             </w:r>
-            <w:proofErr w:type="spellEnd"/>
           </w:p>
         </w:tc>
         <w:tc>
@@ -5562,7 +5388,6 @@
                 <w:szCs w:val="24"/>
               </w:rPr>
             </w:pPr>
-            <w:proofErr w:type="spellStart"/>
             <w:r>
               <w:rPr>
                 <w:rFonts w:ascii="Times New Roman" w:hAnsi="Times New Roman" w:cs="Times New Roman"/>
@@ -5571,7 +5396,6 @@
               </w:rPr>
               <w:t>kx</w:t>
             </w:r>
-            <w:proofErr w:type="spellEnd"/>
           </w:p>
         </w:tc>
         <w:tc>
@@ -5654,7 +5478,6 @@
                 <w:szCs w:val="24"/>
               </w:rPr>
             </w:pPr>
-            <w:proofErr w:type="spellStart"/>
             <w:r>
               <w:rPr>
                 <w:rFonts w:ascii="Times New Roman" w:hAnsi="Times New Roman" w:cs="Times New Roman"/>
@@ -5663,7 +5486,6 @@
               </w:rPr>
               <w:t>mu_x</w:t>
             </w:r>
-            <w:proofErr w:type="spellEnd"/>
           </w:p>
         </w:tc>
         <w:tc>
@@ -5746,7 +5568,6 @@
                 <w:szCs w:val="24"/>
               </w:rPr>
             </w:pPr>
-            <w:proofErr w:type="spellStart"/>
             <w:r>
               <w:rPr>
                 <w:rFonts w:ascii="Times New Roman" w:hAnsi="Times New Roman" w:cs="Times New Roman"/>
@@ -5755,7 +5576,6 @@
               </w:rPr>
               <w:t>mu_y</w:t>
             </w:r>
-            <w:proofErr w:type="spellEnd"/>
           </w:p>
         </w:tc>
         <w:tc>
@@ -5910,15 +5730,7 @@
                 <w:sz w:val="24"/>
                 <w:szCs w:val="24"/>
               </w:rPr>
-              <w:t xml:space="preserve">Not </w:t>
-            </w:r>
-            <w:r>
-              <w:rPr>
-                <w:rFonts w:ascii="Times New Roman" w:hAnsi="Times New Roman" w:cs="Times New Roman"/>
-                <w:sz w:val="24"/>
-                <w:szCs w:val="24"/>
-              </w:rPr>
-              <w:t>Analytic</w:t>
+              <w:t>Not Analytic</w:t>
             </w:r>
           </w:p>
         </w:tc>
@@ -5942,18 +5754,8 @@
                 <w:sz w:val="24"/>
                 <w:szCs w:val="24"/>
               </w:rPr>
-              <w:t xml:space="preserve">R, </w:t>
-            </w:r>
-            <w:proofErr w:type="spellStart"/>
-            <w:r>
-              <w:rPr>
-                <w:rFonts w:ascii="Times New Roman" w:hAnsi="Times New Roman" w:cs="Times New Roman"/>
-                <w:sz w:val="24"/>
-                <w:szCs w:val="24"/>
-              </w:rPr>
-              <w:t>R_max</w:t>
-            </w:r>
-            <w:proofErr w:type="spellEnd"/>
+              <w:t>R, R_max</w:t>
+            </w:r>
           </w:p>
         </w:tc>
         <w:tc>
@@ -5974,18 +5776,8 @@
                 <w:sz w:val="24"/>
                 <w:szCs w:val="24"/>
               </w:rPr>
-              <w:t xml:space="preserve">k, </w:t>
-            </w:r>
-            <w:proofErr w:type="spellStart"/>
-            <w:r>
-              <w:rPr>
-                <w:rFonts w:ascii="Times New Roman" w:hAnsi="Times New Roman" w:cs="Times New Roman"/>
-                <w:sz w:val="24"/>
-                <w:szCs w:val="24"/>
-              </w:rPr>
-              <w:t>k_max</w:t>
-            </w:r>
-            <w:proofErr w:type="spellEnd"/>
+              <w:t>k, k_max</w:t>
+            </w:r>
           </w:p>
         </w:tc>
         <w:tc>
@@ -6052,18 +5844,8 @@
                 <w:sz w:val="24"/>
                 <w:szCs w:val="24"/>
               </w:rPr>
-              <w:t xml:space="preserve">n, </w:t>
-            </w:r>
-            <w:proofErr w:type="spellStart"/>
-            <w:r>
-              <w:rPr>
-                <w:rFonts w:ascii="Times New Roman" w:hAnsi="Times New Roman" w:cs="Times New Roman"/>
-                <w:sz w:val="24"/>
-                <w:szCs w:val="24"/>
-              </w:rPr>
-              <w:t>n_max</w:t>
-            </w:r>
-            <w:proofErr w:type="spellEnd"/>
+              <w:t>n, n_max</w:t>
+            </w:r>
           </w:p>
         </w:tc>
         <w:tc>
@@ -6084,18 +5866,8 @@
                 <w:sz w:val="24"/>
                 <w:szCs w:val="24"/>
               </w:rPr>
-              <w:t xml:space="preserve">k, </w:t>
-            </w:r>
-            <w:proofErr w:type="spellStart"/>
-            <w:r>
-              <w:rPr>
-                <w:rFonts w:ascii="Times New Roman" w:hAnsi="Times New Roman" w:cs="Times New Roman"/>
-                <w:sz w:val="24"/>
-                <w:szCs w:val="24"/>
-              </w:rPr>
-              <w:t>k_max</w:t>
-            </w:r>
-            <w:proofErr w:type="spellEnd"/>
+              <w:t>k, k_max</w:t>
+            </w:r>
           </w:p>
         </w:tc>
         <w:tc>
@@ -6156,7 +5928,6 @@
                 <w:szCs w:val="24"/>
               </w:rPr>
             </w:pPr>
-            <w:proofErr w:type="spellStart"/>
             <w:r>
               <w:rPr>
                 <w:rFonts w:ascii="Times New Roman" w:hAnsi="Times New Roman" w:cs="Times New Roman"/>
@@ -6165,7 +5936,6 @@
               </w:rPr>
               <w:t>rpm_limit</w:t>
             </w:r>
-            <w:proofErr w:type="spellEnd"/>
           </w:p>
         </w:tc>
         <w:tc>
@@ -6180,7 +5950,6 @@
                 <w:szCs w:val="24"/>
               </w:rPr>
             </w:pPr>
-            <w:proofErr w:type="spellStart"/>
             <w:r>
               <w:rPr>
                 <w:rFonts w:ascii="Times New Roman" w:hAnsi="Times New Roman" w:cs="Times New Roman"/>
@@ -6189,7 +5958,6 @@
               </w:rPr>
               <w:t>omega_m</w:t>
             </w:r>
-            <w:proofErr w:type="spellEnd"/>
           </w:p>
         </w:tc>
         <w:tc>
@@ -6575,25 +6343,7 @@
           <w:sz w:val="24"/>
           <w:szCs w:val="24"/>
         </w:rPr>
-        <w:t xml:space="preserve">Credit: </w:t>
-      </w:r>
-      <w:proofErr w:type="spellStart"/>
-      <w:r>
-        <w:rPr>
-          <w:rFonts w:ascii="Times New Roman" w:hAnsi="Times New Roman" w:cs="Times New Roman"/>
-          <w:sz w:val="24"/>
-          <w:szCs w:val="24"/>
-        </w:rPr>
-        <w:t>Mathworks</w:t>
-      </w:r>
-      <w:proofErr w:type="spellEnd"/>
-      <w:r>
-        <w:rPr>
-          <w:rFonts w:ascii="Times New Roman" w:hAnsi="Times New Roman" w:cs="Times New Roman"/>
-          <w:sz w:val="24"/>
-          <w:szCs w:val="24"/>
-        </w:rPr>
-        <w:t xml:space="preserve"> Vehicle Dynamics Block Coordinate Systems</w:t>
+        <w:t>Credit: Mathworks Vehicle Dynamics Block Coordinate Systems</w:t>
       </w:r>
     </w:p>
     <w:sectPr>

</xml_diff>